<commit_message>
Add Gitflow topic into Git Repository Standards document
</commit_message>
<xml_diff>
--- a/8_Documents/Git Repository Standards.docx
+++ b/8_Documents/Git Repository Standards.docx
@@ -154,8 +154,13 @@
         <w:t>bug-logo-alignment-issue</w:t>
       </w:r>
       <w:r>
-        <w:t xml:space="preserve"> – the developer is trying to fix the logo alignment issue;</w:t>
-      </w:r>
+        <w:t xml:space="preserve"> – the developer is trying to fix the logo alignment </w:t>
+      </w:r>
+      <w:proofErr w:type="gramStart"/>
+      <w:r>
+        <w:t>issue;</w:t>
+      </w:r>
+      <w:proofErr w:type="gramEnd"/>
     </w:p>
     <w:p>
       <w:pPr>
@@ -673,21 +678,7 @@
               <w:rPr>
                 <w:rFonts w:ascii="Arial" w:eastAsia="Times New Roman" w:hAnsi="Arial" w:cs="Arial"/>
               </w:rPr>
-              <w:t xml:space="preserve">Used for deploying a release. Branches from, and merges back into the development branch. In a </w:t>
-            </w:r>
-            <w:proofErr w:type="spellStart"/>
-            <w:r>
-              <w:rPr>
-                <w:rFonts w:ascii="Arial" w:eastAsia="Times New Roman" w:hAnsi="Arial" w:cs="Arial"/>
-              </w:rPr>
-              <w:t>Gitflow</w:t>
-            </w:r>
-            <w:proofErr w:type="spellEnd"/>
-            <w:r>
-              <w:rPr>
-                <w:rFonts w:ascii="Arial" w:eastAsia="Times New Roman" w:hAnsi="Arial" w:cs="Arial"/>
-              </w:rPr>
-              <w:t>-based workflow it is used to prepare for a new production release.  </w:t>
+              <w:t>Used for deploying a release. Branches from, and merges back into the development branch. In a Gitflow-based workflow it is used to prepare for a new production release.  </w:t>
             </w:r>
           </w:p>
         </w:tc>
@@ -868,7 +859,21 @@
               <w:rPr>
                 <w:rFonts w:ascii="Arial" w:eastAsia="Times New Roman" w:hAnsi="Arial" w:cs="Arial"/>
               </w:rPr>
-              <w:t>Used for specific feature work or improvements. Generally branches from, and merges back into, the development branch, using pull requests. </w:t>
+              <w:t xml:space="preserve">Used for specific feature work or improvements. </w:t>
+            </w:r>
+            <w:proofErr w:type="gramStart"/>
+            <w:r>
+              <w:rPr>
+                <w:rFonts w:ascii="Arial" w:eastAsia="Times New Roman" w:hAnsi="Arial" w:cs="Arial"/>
+              </w:rPr>
+              <w:t>Generally</w:t>
+            </w:r>
+            <w:proofErr w:type="gramEnd"/>
+            <w:r>
+              <w:rPr>
+                <w:rFonts w:ascii="Arial" w:eastAsia="Times New Roman" w:hAnsi="Arial" w:cs="Arial"/>
+              </w:rPr>
+              <w:t xml:space="preserve"> branches from, and merges back into, the development branch, using pull requests. </w:t>
             </w:r>
           </w:p>
         </w:tc>
@@ -1411,21 +1416,7 @@
               <w:rPr>
                 <w:rFonts w:ascii="Arial" w:eastAsia="Times New Roman" w:hAnsi="Arial" w:cs="Arial"/>
               </w:rPr>
-              <w:t xml:space="preserve">Used to quickly fix a Production branch without interrupting changes in the development branch. In a </w:t>
-            </w:r>
-            <w:proofErr w:type="spellStart"/>
-            <w:r>
-              <w:rPr>
-                <w:rFonts w:ascii="Arial" w:eastAsia="Times New Roman" w:hAnsi="Arial" w:cs="Arial"/>
-              </w:rPr>
-              <w:t>Gitflow</w:t>
-            </w:r>
-            <w:proofErr w:type="spellEnd"/>
-            <w:r>
-              <w:rPr>
-                <w:rFonts w:ascii="Arial" w:eastAsia="Times New Roman" w:hAnsi="Arial" w:cs="Arial"/>
-              </w:rPr>
-              <w:t>-based workflow, changes are usually merged into the production and development branches. </w:t>
+              <w:t>Used to quickly fix a Production branch without interrupting changes in the development branch. In a Gitflow-based workflow, changes are usually merged into the production and development branches. </w:t>
             </w:r>
           </w:p>
         </w:tc>
@@ -1466,7 +1457,9 @@
         <w:spacing w:after="0" w:line="240" w:lineRule="auto"/>
         <w:textAlignment w:val="baseline"/>
         <w:rPr>
-          <w:rFonts w:ascii="Segoe UI" w:eastAsia="Times New Roman" w:hAnsi="Segoe UI" w:cs="Segoe UI"/>
+          <w:rFonts w:ascii="Arial" w:eastAsia="Times New Roman" w:hAnsi="Arial" w:cs="Arial"/>
+          <w:sz w:val="40"/>
+          <w:szCs w:val="40"/>
         </w:rPr>
       </w:pPr>
       <w:r>
@@ -1476,6 +1469,302 @@
           <w:szCs w:val="40"/>
         </w:rPr>
         <w:t> </w:t>
+      </w:r>
+    </w:p>
+    <w:p>
+      <w:pPr>
+        <w:spacing w:after="0" w:line="240" w:lineRule="auto"/>
+        <w:textAlignment w:val="baseline"/>
+        <w:rPr>
+          <w:rFonts w:ascii="Arial" w:eastAsia="Times New Roman" w:hAnsi="Arial" w:cs="Arial"/>
+          <w:sz w:val="40"/>
+          <w:szCs w:val="40"/>
+        </w:rPr>
+      </w:pPr>
+    </w:p>
+    <w:p>
+      <w:pPr>
+        <w:spacing w:after="0" w:line="240" w:lineRule="auto"/>
+        <w:textAlignment w:val="baseline"/>
+        <w:rPr>
+          <w:rFonts w:ascii="Arial" w:eastAsia="Times New Roman" w:hAnsi="Arial" w:cs="Arial"/>
+          <w:sz w:val="40"/>
+          <w:szCs w:val="40"/>
+        </w:rPr>
+      </w:pPr>
+    </w:p>
+    <w:p>
+      <w:pPr>
+        <w:spacing w:after="0" w:line="240" w:lineRule="auto"/>
+        <w:textAlignment w:val="baseline"/>
+        <w:rPr>
+          <w:rFonts w:ascii="Arial" w:eastAsia="Times New Roman" w:hAnsi="Arial" w:cs="Arial"/>
+          <w:sz w:val="40"/>
+          <w:szCs w:val="40"/>
+        </w:rPr>
+      </w:pPr>
+    </w:p>
+    <w:p>
+      <w:pPr>
+        <w:spacing w:after="0" w:line="240" w:lineRule="auto"/>
+        <w:textAlignment w:val="baseline"/>
+        <w:rPr>
+          <w:rFonts w:ascii="Arial" w:eastAsia="Times New Roman" w:hAnsi="Arial" w:cs="Arial"/>
+          <w:sz w:val="40"/>
+          <w:szCs w:val="40"/>
+        </w:rPr>
+      </w:pPr>
+    </w:p>
+    <w:p>
+      <w:pPr>
+        <w:pStyle w:val="Heading1"/>
+        <w:rPr>
+          <w:rFonts w:eastAsia="Times New Roman"/>
+        </w:rPr>
+      </w:pPr>
+      <w:r>
+        <w:rPr>
+          <w:rFonts w:eastAsia="Times New Roman"/>
+        </w:rPr>
+        <w:lastRenderedPageBreak/>
+        <w:t>Gitflow</w:t>
+      </w:r>
+    </w:p>
+    <w:p>
+      <w:r>
+        <w:rPr>
+          <w:noProof/>
+        </w:rPr>
+        <w:drawing>
+          <wp:inline distT="0" distB="0" distL="0" distR="0" wp14:anchorId="79E8FD9D" wp14:editId="5B346BFF">
+            <wp:extent cx="5943600" cy="4191000"/>
+            <wp:effectExtent l="19050" t="19050" r="19050" b="19050"/>
+            <wp:docPr id="1" name="Picture 1"/>
+            <wp:cNvGraphicFramePr>
+              <a:graphicFrameLocks xmlns:a="http://schemas.openxmlformats.org/drawingml/2006/main" noChangeAspect="1"/>
+            </wp:cNvGraphicFramePr>
+            <a:graphic xmlns:a="http://schemas.openxmlformats.org/drawingml/2006/main">
+              <a:graphicData uri="http://schemas.openxmlformats.org/drawingml/2006/picture">
+                <pic:pic xmlns:pic="http://schemas.openxmlformats.org/drawingml/2006/picture">
+                  <pic:nvPicPr>
+                    <pic:cNvPr id="0" name="Picture 1"/>
+                    <pic:cNvPicPr>
+                      <a:picLocks noChangeAspect="1" noChangeArrowheads="1"/>
+                    </pic:cNvPicPr>
+                  </pic:nvPicPr>
+                  <pic:blipFill>
+                    <a:blip r:embed="rId11">
+                      <a:extLst>
+                        <a:ext uri="{28A0092B-C50C-407E-A947-70E740481C1C}">
+                          <a14:useLocalDpi xmlns:a14="http://schemas.microsoft.com/office/drawing/2010/main" val="0"/>
+                        </a:ext>
+                      </a:extLst>
+                    </a:blip>
+                    <a:srcRect/>
+                    <a:stretch>
+                      <a:fillRect/>
+                    </a:stretch>
+                  </pic:blipFill>
+                  <pic:spPr bwMode="auto">
+                    <a:xfrm>
+                      <a:off x="0" y="0"/>
+                      <a:ext cx="5943600" cy="4191000"/>
+                    </a:xfrm>
+                    <a:prstGeom prst="rect">
+                      <a:avLst/>
+                    </a:prstGeom>
+                    <a:noFill/>
+                    <a:ln>
+                      <a:solidFill>
+                        <a:schemeClr val="accent2"/>
+                      </a:solidFill>
+                    </a:ln>
+                  </pic:spPr>
+                </pic:pic>
+              </a:graphicData>
+            </a:graphic>
+          </wp:inline>
+        </w:drawing>
+      </w:r>
+    </w:p>
+    <w:p/>
+    <w:p>
+      <w:pPr>
+        <w:rPr>
+          <w:sz w:val="28"/>
+          <w:szCs w:val="28"/>
+        </w:rPr>
+      </w:pPr>
+      <w:r>
+        <w:rPr>
+          <w:sz w:val="28"/>
+          <w:szCs w:val="28"/>
+        </w:rPr>
+        <w:t>Gitflow is a very popular workflow that defines the following types of branches:</w:t>
+      </w:r>
+    </w:p>
+    <w:p>
+      <w:pPr>
+        <w:pStyle w:val="ListParagraph"/>
+        <w:numPr>
+          <w:ilvl w:val="0"/>
+          <w:numId w:val="5"/>
+        </w:numPr>
+      </w:pPr>
+      <w:r>
+        <w:rPr>
+          <w:b/>
+          <w:bCs/>
+        </w:rPr>
+        <w:t>master</w:t>
+      </w:r>
+      <w:r>
+        <w:t>: contains production code.</w:t>
+      </w:r>
+    </w:p>
+    <w:p>
+      <w:pPr>
+        <w:pStyle w:val="ListParagraph"/>
+        <w:numPr>
+          <w:ilvl w:val="0"/>
+          <w:numId w:val="5"/>
+        </w:numPr>
+      </w:pPr>
+      <w:r>
+        <w:rPr>
+          <w:b/>
+          <w:bCs/>
+        </w:rPr>
+        <w:t>develop</w:t>
+      </w:r>
+      <w:r>
+        <w:t>: contains the latest development changes that will be included in the next release.</w:t>
+      </w:r>
+    </w:p>
+    <w:p>
+      <w:pPr>
+        <w:pStyle w:val="ListParagraph"/>
+        <w:numPr>
+          <w:ilvl w:val="0"/>
+          <w:numId w:val="5"/>
+        </w:numPr>
+      </w:pPr>
+      <w:r>
+        <w:rPr>
+          <w:b/>
+          <w:bCs/>
+        </w:rPr>
+        <w:t>feature</w:t>
+      </w:r>
+      <w:r>
+        <w:t>: a new branch is created for each new feature we work on. We start it from develop and once we’re done, merge back into it.</w:t>
+      </w:r>
+    </w:p>
+    <w:p>
+      <w:pPr>
+        <w:pStyle w:val="ListParagraph"/>
+        <w:numPr>
+          <w:ilvl w:val="0"/>
+          <w:numId w:val="5"/>
+        </w:numPr>
+      </w:pPr>
+      <w:r>
+        <w:rPr>
+          <w:b/>
+          <w:bCs/>
+        </w:rPr>
+        <w:t>release</w:t>
+      </w:r>
+      <w:r>
+        <w:t>: starts from develop and signifies that there will be a new release once we merge this branch into master.</w:t>
+      </w:r>
+    </w:p>
+    <w:p>
+      <w:pPr>
+        <w:pStyle w:val="ListParagraph"/>
+        <w:numPr>
+          <w:ilvl w:val="0"/>
+          <w:numId w:val="5"/>
+        </w:numPr>
+      </w:pPr>
+      <w:r>
+        <w:rPr>
+          <w:b/>
+          <w:bCs/>
+        </w:rPr>
+        <w:t>hotfix</w:t>
+      </w:r>
+      <w:r>
+        <w:t>: used when we need to deliver urgent changes to our production app but develop is not yet ready to produce a release branch. Starts from master and merges into both master and develop.</w:t>
+      </w:r>
+    </w:p>
+    <w:p>
+      <w:hyperlink r:id="rId12" w:history="1">
+        <w:r>
+          <w:rPr>
+            <w:rStyle w:val="Hyperlink"/>
+          </w:rPr>
+          <w:t>https://proandroiddev.com/how-to-set-up-an-efficient-development-workflow-with-git-and-ci-cd-5e8916f6bece</w:t>
+        </w:r>
+      </w:hyperlink>
+    </w:p>
+    <w:p/>
+    <w:p>
+      <w:r>
+        <w:rPr>
+          <w:noProof/>
+        </w:rPr>
+        <w:lastRenderedPageBreak/>
+        <w:drawing>
+          <wp:inline distT="0" distB="0" distL="0" distR="0" wp14:anchorId="7333AEC8" wp14:editId="6D527666">
+            <wp:extent cx="5943600" cy="4264660"/>
+            <wp:effectExtent l="19050" t="19050" r="19050" b="21590"/>
+            <wp:docPr id="2" name="Picture 2"/>
+            <wp:cNvGraphicFramePr>
+              <a:graphicFrameLocks xmlns:a="http://schemas.openxmlformats.org/drawingml/2006/main" noChangeAspect="1"/>
+            </wp:cNvGraphicFramePr>
+            <a:graphic xmlns:a="http://schemas.openxmlformats.org/drawingml/2006/main">
+              <a:graphicData uri="http://schemas.openxmlformats.org/drawingml/2006/picture">
+                <pic:pic xmlns:pic="http://schemas.openxmlformats.org/drawingml/2006/picture">
+                  <pic:nvPicPr>
+                    <pic:cNvPr id="0" name="Picture 3"/>
+                    <pic:cNvPicPr>
+                      <a:picLocks noChangeAspect="1" noChangeArrowheads="1"/>
+                    </pic:cNvPicPr>
+                  </pic:nvPicPr>
+                  <pic:blipFill>
+                    <a:blip r:embed="rId13">
+                      <a:extLst>
+                        <a:ext uri="{28A0092B-C50C-407E-A947-70E740481C1C}">
+                          <a14:useLocalDpi xmlns:a14="http://schemas.microsoft.com/office/drawing/2010/main" val="0"/>
+                        </a:ext>
+                      </a:extLst>
+                    </a:blip>
+                    <a:srcRect/>
+                    <a:stretch>
+                      <a:fillRect/>
+                    </a:stretch>
+                  </pic:blipFill>
+                  <pic:spPr bwMode="auto">
+                    <a:xfrm>
+                      <a:off x="0" y="0"/>
+                      <a:ext cx="5943600" cy="4264660"/>
+                    </a:xfrm>
+                    <a:prstGeom prst="rect">
+                      <a:avLst/>
+                    </a:prstGeom>
+                    <a:noFill/>
+                    <a:ln>
+                      <a:solidFill>
+                        <a:schemeClr val="accent2"/>
+                      </a:solidFill>
+                    </a:ln>
+                  </pic:spPr>
+                </pic:pic>
+              </a:graphicData>
+            </a:graphic>
+          </wp:inline>
+        </w:drawing>
       </w:r>
     </w:p>
     <w:sectPr>
@@ -1491,6 +1780,119 @@
 <file path=word/numbering.xml><?xml version="1.0" encoding="utf-8"?>
 <w:numbering xmlns:wpc="http://schemas.microsoft.com/office/word/2010/wordprocessingCanvas" xmlns:cx="http://schemas.microsoft.com/office/drawing/2014/chartex" xmlns:cx1="http://schemas.microsoft.com/office/drawing/2015/9/8/chartex" xmlns:cx2="http://schemas.microsoft.com/office/drawing/2015/10/21/chartex" xmlns:cx3="http://schemas.microsoft.com/office/drawing/2016/5/9/chartex" xmlns:cx4="http://schemas.microsoft.com/office/drawing/2016/5/10/chartex" xmlns:cx5="http://schemas.microsoft.com/office/drawing/2016/5/11/chartex" xmlns:cx6="http://schemas.microsoft.com/office/drawing/2016/5/12/chartex" xmlns:cx7="http://schemas.microsoft.com/office/drawing/2016/5/13/chartex" xmlns:cx8="http://schemas.microsoft.com/office/drawing/2016/5/14/chartex" xmlns:mc="http://schemas.openxmlformats.org/markup-compatibility/2006" xmlns:aink="http://schemas.microsoft.com/office/drawing/2016/ink" xmlns:am3d="http://schemas.microsoft.com/office/drawing/2017/model3d" xmlns:o="urn:schemas-microsoft-com:office:office" xmlns:r="http://schemas.openxmlformats.org/officeDocument/2006/relationships" xmlns:m="http://schemas.openxmlformats.org/officeDocument/2006/math" xmlns:v="urn:schemas-microsoft-com:vml" xmlns:wp14="http://schemas.microsoft.com/office/word/2010/wordprocessingDrawing" xmlns:wp="http://schemas.openxmlformats.org/drawingml/2006/wordprocessingDrawing" xmlns:w10="urn:schemas-microsoft-com:office:word" xmlns:w="http://schemas.openxmlformats.org/wordprocessingml/2006/main" xmlns:w14="http://schemas.microsoft.com/office/word/2010/wordml" xmlns:w15="http://schemas.microsoft.com/office/word/2012/wordml" xmlns:w16cex="http://schemas.microsoft.com/office/word/2018/wordml/cex" xmlns:w16cid="http://schemas.microsoft.com/office/word/2016/wordml/cid" xmlns:w16="http://schemas.microsoft.com/office/word/2018/wordml" xmlns:w16se="http://schemas.microsoft.com/office/word/2015/wordml/symex" xmlns:wpg="http://schemas.microsoft.com/office/word/2010/wordprocessingGroup" xmlns:wpi="http://schemas.microsoft.com/office/word/2010/wordprocessingInk" xmlns:wne="http://schemas.microsoft.com/office/word/2006/wordml" xmlns:wps="http://schemas.microsoft.com/office/word/2010/wordprocessingShape" mc:Ignorable="w14 w15 w16se w16cid w16 w16cex wp14">
   <w:abstractNum w:abstractNumId="0" w15:restartNumberingAfterBreak="0">
+    <w:nsid w:val="03964748"/>
+    <w:multiLevelType w:val="hybridMultilevel"/>
+    <w:tmpl w:val="7C7E5566"/>
+    <w:lvl w:ilvl="0" w:tplc="04090001">
+      <w:start w:val="1"/>
+      <w:numFmt w:val="bullet"/>
+      <w:lvlText w:val=""/>
+      <w:lvlJc w:val="left"/>
+      <w:pPr>
+        <w:ind w:left="720" w:hanging="360"/>
+      </w:pPr>
+      <w:rPr>
+        <w:rFonts w:ascii="Symbol" w:hAnsi="Symbol" w:hint="default"/>
+      </w:rPr>
+    </w:lvl>
+    <w:lvl w:ilvl="1" w:tplc="04090003" w:tentative="1">
+      <w:start w:val="1"/>
+      <w:numFmt w:val="bullet"/>
+      <w:lvlText w:val="o"/>
+      <w:lvlJc w:val="left"/>
+      <w:pPr>
+        <w:ind w:left="1440" w:hanging="360"/>
+      </w:pPr>
+      <w:rPr>
+        <w:rFonts w:ascii="Courier New" w:hAnsi="Courier New" w:cs="Courier New" w:hint="default"/>
+      </w:rPr>
+    </w:lvl>
+    <w:lvl w:ilvl="2" w:tplc="04090005" w:tentative="1">
+      <w:start w:val="1"/>
+      <w:numFmt w:val="bullet"/>
+      <w:lvlText w:val=""/>
+      <w:lvlJc w:val="left"/>
+      <w:pPr>
+        <w:ind w:left="2160" w:hanging="360"/>
+      </w:pPr>
+      <w:rPr>
+        <w:rFonts w:ascii="Wingdings" w:hAnsi="Wingdings" w:hint="default"/>
+      </w:rPr>
+    </w:lvl>
+    <w:lvl w:ilvl="3" w:tplc="04090001" w:tentative="1">
+      <w:start w:val="1"/>
+      <w:numFmt w:val="bullet"/>
+      <w:lvlText w:val=""/>
+      <w:lvlJc w:val="left"/>
+      <w:pPr>
+        <w:ind w:left="2880" w:hanging="360"/>
+      </w:pPr>
+      <w:rPr>
+        <w:rFonts w:ascii="Symbol" w:hAnsi="Symbol" w:hint="default"/>
+      </w:rPr>
+    </w:lvl>
+    <w:lvl w:ilvl="4" w:tplc="04090003" w:tentative="1">
+      <w:start w:val="1"/>
+      <w:numFmt w:val="bullet"/>
+      <w:lvlText w:val="o"/>
+      <w:lvlJc w:val="left"/>
+      <w:pPr>
+        <w:ind w:left="3600" w:hanging="360"/>
+      </w:pPr>
+      <w:rPr>
+        <w:rFonts w:ascii="Courier New" w:hAnsi="Courier New" w:cs="Courier New" w:hint="default"/>
+      </w:rPr>
+    </w:lvl>
+    <w:lvl w:ilvl="5" w:tplc="04090005" w:tentative="1">
+      <w:start w:val="1"/>
+      <w:numFmt w:val="bullet"/>
+      <w:lvlText w:val=""/>
+      <w:lvlJc w:val="left"/>
+      <w:pPr>
+        <w:ind w:left="4320" w:hanging="360"/>
+      </w:pPr>
+      <w:rPr>
+        <w:rFonts w:ascii="Wingdings" w:hAnsi="Wingdings" w:hint="default"/>
+      </w:rPr>
+    </w:lvl>
+    <w:lvl w:ilvl="6" w:tplc="04090001" w:tentative="1">
+      <w:start w:val="1"/>
+      <w:numFmt w:val="bullet"/>
+      <w:lvlText w:val=""/>
+      <w:lvlJc w:val="left"/>
+      <w:pPr>
+        <w:ind w:left="5040" w:hanging="360"/>
+      </w:pPr>
+      <w:rPr>
+        <w:rFonts w:ascii="Symbol" w:hAnsi="Symbol" w:hint="default"/>
+      </w:rPr>
+    </w:lvl>
+    <w:lvl w:ilvl="7" w:tplc="04090003" w:tentative="1">
+      <w:start w:val="1"/>
+      <w:numFmt w:val="bullet"/>
+      <w:lvlText w:val="o"/>
+      <w:lvlJc w:val="left"/>
+      <w:pPr>
+        <w:ind w:left="5760" w:hanging="360"/>
+      </w:pPr>
+      <w:rPr>
+        <w:rFonts w:ascii="Courier New" w:hAnsi="Courier New" w:cs="Courier New" w:hint="default"/>
+      </w:rPr>
+    </w:lvl>
+    <w:lvl w:ilvl="8" w:tplc="04090005" w:tentative="1">
+      <w:start w:val="1"/>
+      <w:numFmt w:val="bullet"/>
+      <w:lvlText w:val=""/>
+      <w:lvlJc w:val="left"/>
+      <w:pPr>
+        <w:ind w:left="6480" w:hanging="360"/>
+      </w:pPr>
+      <w:rPr>
+        <w:rFonts w:ascii="Wingdings" w:hAnsi="Wingdings" w:hint="default"/>
+      </w:rPr>
+    </w:lvl>
+  </w:abstractNum>
+  <w:abstractNum w:abstractNumId="1" w15:restartNumberingAfterBreak="0">
     <w:nsid w:val="06592DC0"/>
     <w:multiLevelType w:val="hybridMultilevel"/>
     <w:tmpl w:val="CF3A9436"/>
@@ -1576,7 +1978,7 @@
       </w:pPr>
     </w:lvl>
   </w:abstractNum>
-  <w:abstractNum w:abstractNumId="1" w15:restartNumberingAfterBreak="0">
+  <w:abstractNum w:abstractNumId="2" w15:restartNumberingAfterBreak="0">
     <w:nsid w:val="0E545815"/>
     <w:multiLevelType w:val="hybridMultilevel"/>
     <w:tmpl w:val="DCC40C6C"/>
@@ -1689,7 +2091,7 @@
       </w:rPr>
     </w:lvl>
   </w:abstractNum>
-  <w:abstractNum w:abstractNumId="2" w15:restartNumberingAfterBreak="0">
+  <w:abstractNum w:abstractNumId="3" w15:restartNumberingAfterBreak="0">
     <w:nsid w:val="39EB31F0"/>
     <w:multiLevelType w:val="hybridMultilevel"/>
     <w:tmpl w:val="13F61382"/>
@@ -1778,7 +2180,7 @@
       </w:pPr>
     </w:lvl>
   </w:abstractNum>
-  <w:abstractNum w:abstractNumId="3" w15:restartNumberingAfterBreak="0">
+  <w:abstractNum w:abstractNumId="4" w15:restartNumberingAfterBreak="0">
     <w:nsid w:val="6FF01CCE"/>
     <w:multiLevelType w:val="hybridMultilevel"/>
     <w:tmpl w:val="95042E7E"/>
@@ -1892,15 +2294,18 @@
     </w:lvl>
   </w:abstractNum>
   <w:num w:numId="1">
+    <w:abstractNumId w:val="3"/>
+  </w:num>
+  <w:num w:numId="2">
     <w:abstractNumId w:val="2"/>
   </w:num>
-  <w:num w:numId="2">
+  <w:num w:numId="3">
+    <w:abstractNumId w:val="4"/>
+  </w:num>
+  <w:num w:numId="4">
     <w:abstractNumId w:val="1"/>
   </w:num>
-  <w:num w:numId="3">
-    <w:abstractNumId w:val="3"/>
-  </w:num>
-  <w:num w:numId="4">
+  <w:num w:numId="5">
     <w:abstractNumId w:val="0"/>
   </w:num>
 </w:numbering>
@@ -2029,6 +2434,7 @@
     <w:lsdException w:name="HTML Sample" w:semiHidden="1" w:unhideWhenUsed="1"/>
     <w:lsdException w:name="HTML Typewriter" w:semiHidden="1" w:unhideWhenUsed="1"/>
     <w:lsdException w:name="HTML Variable" w:semiHidden="1" w:unhideWhenUsed="1"/>
+    <w:lsdException w:name="Normal Table" w:semiHidden="1" w:unhideWhenUsed="1"/>
     <w:lsdException w:name="annotation subject" w:semiHidden="1" w:unhideWhenUsed="1"/>
     <w:lsdException w:name="No List" w:semiHidden="1" w:unhideWhenUsed="1"/>
     <w:lsdException w:name="Outline List 1" w:semiHidden="1" w:unhideWhenUsed="1"/>
@@ -2075,8 +2481,10 @@
     <w:lsdException w:name="Table Subtle 2" w:semiHidden="1" w:unhideWhenUsed="1"/>
     <w:lsdException w:name="Table Web 1" w:semiHidden="1" w:unhideWhenUsed="1"/>
     <w:lsdException w:name="Table Web 2" w:semiHidden="1" w:unhideWhenUsed="1"/>
+    <w:lsdException w:name="Table Web 3" w:semiHidden="1" w:unhideWhenUsed="1"/>
     <w:lsdException w:name="Balloon Text" w:semiHidden="1" w:unhideWhenUsed="1"/>
     <w:lsdException w:name="Table Grid" w:uiPriority="39"/>
+    <w:lsdException w:name="Table Theme" w:semiHidden="1" w:unhideWhenUsed="1"/>
     <w:lsdException w:name="Placeholder Text" w:semiHidden="1"/>
     <w:lsdException w:name="No Spacing" w:uiPriority="1" w:qFormat="1"/>
     <w:lsdException w:name="Light Shading" w:uiPriority="60"/>
@@ -2480,6 +2888,29 @@
       <w:szCs w:val="24"/>
     </w:rPr>
   </w:style>
+  <w:style w:type="character" w:styleId="Hyperlink">
+    <w:name w:val="Hyperlink"/>
+    <w:basedOn w:val="DefaultParagraphFont"/>
+    <w:uiPriority w:val="99"/>
+    <w:unhideWhenUsed/>
+    <w:rsid w:val="00CE416C"/>
+    <w:rPr>
+      <w:color w:val="0563C1" w:themeColor="hyperlink"/>
+      <w:u w:val="single"/>
+    </w:rPr>
+  </w:style>
+  <w:style w:type="character" w:styleId="UnresolvedMention">
+    <w:name w:val="Unresolved Mention"/>
+    <w:basedOn w:val="DefaultParagraphFont"/>
+    <w:uiPriority w:val="99"/>
+    <w:semiHidden/>
+    <w:unhideWhenUsed/>
+    <w:rsid w:val="00CE416C"/>
+    <w:rPr>
+      <w:color w:val="605E5C"/>
+      <w:shd w:val="clear" w:color="auto" w:fill="E1DFDD"/>
+    </w:rPr>
+  </w:style>
 </w:styles>
 </file>
 

</xml_diff>